<commit_message>
add descriptions new dag transfer_data
</commit_message>
<xml_diff>
--- a/files/Архитектура решения.docx
+++ b/files/Архитектура решения.docx
@@ -194,6 +194,7 @@
         </w:rPr>
         <w:t xml:space="preserve"> </w:t>
       </w:r>
+      <w:proofErr w:type="spellStart"/>
       <w:r>
         <w:rPr>
           <w:rFonts w:ascii="Times New Roman" w:hAnsi="Times New Roman" w:cs="Times New Roman"/>
@@ -203,6 +204,7 @@
         </w:rPr>
         <w:t>Dekstop</w:t>
       </w:r>
+      <w:proofErr w:type="spellEnd"/>
       <w:r>
         <w:rPr>
           <w:rFonts w:ascii="Times New Roman" w:hAnsi="Times New Roman" w:cs="Times New Roman"/>
@@ -253,22 +255,41 @@
         </w:rPr>
         <w:t xml:space="preserve"> </w:t>
       </w:r>
-      <w:r>
-        <w:rPr>
-          <w:rFonts w:ascii="Times New Roman" w:hAnsi="Times New Roman" w:cs="Times New Roman"/>
-          <w:sz w:val="28"/>
-          <w:szCs w:val="28"/>
-        </w:rPr>
-        <w:t xml:space="preserve">оркестрирует </w:t>
-      </w:r>
-      <w:r>
-        <w:rPr>
-          <w:rFonts w:ascii="Times New Roman" w:hAnsi="Times New Roman" w:cs="Times New Roman"/>
-          <w:sz w:val="28"/>
-          <w:szCs w:val="28"/>
-          <w:lang w:val="en-US"/>
-        </w:rPr>
-        <w:t>ELT</w:t>
+      <w:proofErr w:type="spellStart"/>
+      <w:r>
+        <w:rPr>
+          <w:rFonts w:ascii="Times New Roman" w:hAnsi="Times New Roman" w:cs="Times New Roman"/>
+          <w:sz w:val="28"/>
+          <w:szCs w:val="28"/>
+        </w:rPr>
+        <w:t>оркестрирует</w:t>
+      </w:r>
+      <w:proofErr w:type="spellEnd"/>
+      <w:r>
+        <w:rPr>
+          <w:rFonts w:ascii="Times New Roman" w:hAnsi="Times New Roman" w:cs="Times New Roman"/>
+          <w:sz w:val="28"/>
+          <w:szCs w:val="28"/>
+        </w:rPr>
+        <w:t xml:space="preserve"> </w:t>
+      </w:r>
+      <w:r>
+        <w:rPr>
+          <w:rFonts w:ascii="Times New Roman" w:hAnsi="Times New Roman" w:cs="Times New Roman"/>
+          <w:sz w:val="28"/>
+          <w:szCs w:val="28"/>
+          <w:lang w:val="en-US"/>
+        </w:rPr>
+        <w:t>E</w:t>
+      </w:r>
+      <w:r>
+        <w:rPr>
+          <w:rFonts w:ascii="Times New Roman" w:hAnsi="Times New Roman" w:cs="Times New Roman"/>
+          <w:sz w:val="28"/>
+          <w:szCs w:val="28"/>
+          <w:lang w:val="en-US"/>
+        </w:rPr>
+        <w:t>TL</w:t>
       </w:r>
       <w:r>
         <w:rPr>
@@ -309,7 +330,25 @@
           <w:sz w:val="28"/>
           <w:szCs w:val="28"/>
         </w:rPr>
-        <w:t>скриптов (ДАГов)</w:t>
+        <w:t>скриптов (</w:t>
+      </w:r>
+      <w:proofErr w:type="spellStart"/>
+      <w:r>
+        <w:rPr>
+          <w:rFonts w:ascii="Times New Roman" w:hAnsi="Times New Roman" w:cs="Times New Roman"/>
+          <w:sz w:val="28"/>
+          <w:szCs w:val="28"/>
+        </w:rPr>
+        <w:t>ДАГов</w:t>
+      </w:r>
+      <w:proofErr w:type="spellEnd"/>
+      <w:r>
+        <w:rPr>
+          <w:rFonts w:ascii="Times New Roman" w:hAnsi="Times New Roman" w:cs="Times New Roman"/>
+          <w:sz w:val="28"/>
+          <w:szCs w:val="28"/>
+        </w:rPr>
+        <w:t>)</w:t>
       </w:r>
     </w:p>
     <w:p>
@@ -416,7 +455,16 @@
           <w:szCs w:val="28"/>
           <w:lang w:val="en-US"/>
         </w:rPr>
-        <w:t>User: Airflow</w:t>
+        <w:t>User: a</w:t>
+      </w:r>
+      <w:r>
+        <w:rPr>
+          <w:rFonts w:ascii="Times New Roman" w:hAnsi="Times New Roman" w:cs="Times New Roman"/>
+          <w:sz w:val="28"/>
+          <w:szCs w:val="28"/>
+          <w:lang w:val="en-US"/>
+        </w:rPr>
+        <w:t>irflow</w:t>
       </w:r>
     </w:p>
     <w:p>
@@ -462,6 +510,8 @@
           <w:szCs w:val="28"/>
         </w:rPr>
       </w:pPr>
+      <w:proofErr w:type="spellStart"/>
+      <w:proofErr w:type="gramStart"/>
       <w:r>
         <w:rPr>
           <w:rFonts w:ascii="Times New Roman" w:hAnsi="Times New Roman" w:cs="Times New Roman"/>
@@ -471,6 +521,8 @@
         </w:rPr>
         <w:t>dags</w:t>
       </w:r>
+      <w:proofErr w:type="spellEnd"/>
+      <w:proofErr w:type="gramEnd"/>
       <w:r>
         <w:rPr>
           <w:rFonts w:ascii="Times New Roman" w:hAnsi="Times New Roman" w:cs="Times New Roman"/>
@@ -485,15 +537,105 @@
           <w:sz w:val="28"/>
           <w:szCs w:val="28"/>
         </w:rPr>
-        <w:t>к</w:t>
-      </w:r>
-      <w:r>
-        <w:rPr>
-          <w:rFonts w:ascii="Times New Roman" w:hAnsi="Times New Roman" w:cs="Times New Roman"/>
-          <w:sz w:val="28"/>
-          <w:szCs w:val="28"/>
-        </w:rPr>
-        <w:t>аталог dags содержит файлы DAG, предназначенные для определения рабочих процессов, путем устанавки задач и их зависимостей, расписания и параметров выполнения.</w:t>
+        <w:t>директория</w:t>
+      </w:r>
+      <w:r>
+        <w:rPr>
+          <w:rFonts w:ascii="Times New Roman" w:hAnsi="Times New Roman" w:cs="Times New Roman"/>
+          <w:sz w:val="28"/>
+          <w:szCs w:val="28"/>
+        </w:rPr>
+        <w:t xml:space="preserve"> </w:t>
+      </w:r>
+      <w:proofErr w:type="spellStart"/>
+      <w:r>
+        <w:rPr>
+          <w:rFonts w:ascii="Times New Roman" w:hAnsi="Times New Roman" w:cs="Times New Roman"/>
+          <w:sz w:val="28"/>
+          <w:szCs w:val="28"/>
+        </w:rPr>
+        <w:t>dags</w:t>
+      </w:r>
+      <w:proofErr w:type="spellEnd"/>
+      <w:r>
+        <w:rPr>
+          <w:rFonts w:ascii="Times New Roman" w:hAnsi="Times New Roman" w:cs="Times New Roman"/>
+          <w:sz w:val="28"/>
+          <w:szCs w:val="28"/>
+        </w:rPr>
+        <w:t xml:space="preserve"> содержит файлы DAG, предназначенные для определения рабочих процессов, путем </w:t>
+      </w:r>
+      <w:proofErr w:type="spellStart"/>
+      <w:r>
+        <w:rPr>
+          <w:rFonts w:ascii="Times New Roman" w:hAnsi="Times New Roman" w:cs="Times New Roman"/>
+          <w:sz w:val="28"/>
+          <w:szCs w:val="28"/>
+        </w:rPr>
+        <w:t>устанавки</w:t>
+      </w:r>
+      <w:proofErr w:type="spellEnd"/>
+      <w:r>
+        <w:rPr>
+          <w:rFonts w:ascii="Times New Roman" w:hAnsi="Times New Roman" w:cs="Times New Roman"/>
+          <w:sz w:val="28"/>
+          <w:szCs w:val="28"/>
+        </w:rPr>
+        <w:t xml:space="preserve"> задач и их зависимостей, расписания и параметров выполнения.</w:t>
+      </w:r>
+    </w:p>
+    <w:p>
+      <w:pPr>
+        <w:pStyle w:val="a3"/>
+        <w:numPr>
+          <w:ilvl w:val="6"/>
+          <w:numId w:val="5"/>
+        </w:numPr>
+        <w:tabs>
+          <w:tab w:val="left" w:pos="360"/>
+          <w:tab w:val="left" w:pos="1134"/>
+        </w:tabs>
+        <w:spacing w:after="0" w:line="360" w:lineRule="auto"/>
+        <w:jc w:val="both"/>
+        <w:rPr>
+          <w:rFonts w:ascii="Times New Roman" w:hAnsi="Times New Roman" w:cs="Times New Roman"/>
+          <w:sz w:val="28"/>
+          <w:szCs w:val="28"/>
+        </w:rPr>
+      </w:pPr>
+      <w:proofErr w:type="spellStart"/>
+      <w:r>
+        <w:rPr>
+          <w:rFonts w:ascii="Times New Roman" w:hAnsi="Times New Roman" w:cs="Times New Roman"/>
+          <w:sz w:val="28"/>
+          <w:szCs w:val="28"/>
+        </w:rPr>
+        <w:t>scripts</w:t>
+      </w:r>
+      <w:proofErr w:type="spellEnd"/>
+      <w:r>
+        <w:rPr>
+          <w:rFonts w:ascii="Times New Roman" w:hAnsi="Times New Roman" w:cs="Times New Roman"/>
+          <w:sz w:val="28"/>
+          <w:szCs w:val="28"/>
+        </w:rPr>
+        <w:t>:</w:t>
+      </w:r>
+      <w:r>
+        <w:rPr>
+          <w:rFonts w:ascii="Times New Roman" w:hAnsi="Times New Roman" w:cs="Times New Roman"/>
+          <w:sz w:val="28"/>
+          <w:szCs w:val="28"/>
+        </w:rPr>
+        <w:t xml:space="preserve"> д</w:t>
+      </w:r>
+      <w:r>
+        <w:rPr>
+          <w:rFonts w:ascii="Times New Roman" w:hAnsi="Times New Roman" w:cs="Times New Roman"/>
+          <w:sz w:val="28"/>
+          <w:szCs w:val="28"/>
+        </w:rPr>
+        <w:t>иректория для хранения вспомогательных скриптов</w:t>
       </w:r>
     </w:p>
     <w:p>
@@ -515,15 +657,18 @@
           <w:szCs w:val="28"/>
         </w:rPr>
       </w:pPr>
-      <w:r>
-        <w:rPr>
-          <w:rFonts w:ascii="Times New Roman" w:hAnsi="Times New Roman" w:cs="Times New Roman"/>
-          <w:sz w:val="28"/>
-          <w:szCs w:val="28"/>
-          <w:lang w:val="en-US"/>
-        </w:rPr>
+      <w:proofErr w:type="spellStart"/>
+      <w:r>
+        <w:rPr>
+          <w:rFonts w:ascii="Times New Roman" w:hAnsi="Times New Roman" w:cs="Times New Roman"/>
+          <w:sz w:val="28"/>
+          <w:szCs w:val="28"/>
+          <w:lang w:val="en-US"/>
+        </w:rPr>
+        <w:lastRenderedPageBreak/>
         <w:t>docker</w:t>
       </w:r>
+      <w:proofErr w:type="spellEnd"/>
       <w:r>
         <w:rPr>
           <w:rFonts w:ascii="Times New Roman" w:hAnsi="Times New Roman" w:cs="Times New Roman"/>
@@ -538,23 +683,59 @@
           <w:sz w:val="28"/>
           <w:szCs w:val="28"/>
         </w:rPr>
-        <w:t>к</w:t>
-      </w:r>
-      <w:r>
-        <w:rPr>
-          <w:rFonts w:ascii="Times New Roman" w:hAnsi="Times New Roman" w:cs="Times New Roman"/>
-          <w:sz w:val="28"/>
-          <w:szCs w:val="28"/>
-        </w:rPr>
-        <w:t>аталог содержит файлы do</w:t>
-      </w:r>
-      <w:r>
-        <w:rPr>
-          <w:rFonts w:ascii="Times New Roman" w:hAnsi="Times New Roman" w:cs="Times New Roman"/>
-          <w:sz w:val="28"/>
-          <w:szCs w:val="28"/>
-        </w:rPr>
-        <w:t xml:space="preserve">cker-compose.yaml, Dockerfile, README.md и </w:t>
+        <w:t>директория</w:t>
+      </w:r>
+      <w:r>
+        <w:rPr>
+          <w:rFonts w:ascii="Times New Roman" w:hAnsi="Times New Roman" w:cs="Times New Roman"/>
+          <w:sz w:val="28"/>
+          <w:szCs w:val="28"/>
+        </w:rPr>
+        <w:t xml:space="preserve"> содержит файлы </w:t>
+      </w:r>
+      <w:proofErr w:type="spellStart"/>
+      <w:r>
+        <w:rPr>
+          <w:rFonts w:ascii="Times New Roman" w:hAnsi="Times New Roman" w:cs="Times New Roman"/>
+          <w:sz w:val="28"/>
+          <w:szCs w:val="28"/>
+        </w:rPr>
+        <w:t>do</w:t>
+      </w:r>
+      <w:r>
+        <w:rPr>
+          <w:rFonts w:ascii="Times New Roman" w:hAnsi="Times New Roman" w:cs="Times New Roman"/>
+          <w:sz w:val="28"/>
+          <w:szCs w:val="28"/>
+        </w:rPr>
+        <w:t>cker-compose.yaml</w:t>
+      </w:r>
+      <w:proofErr w:type="spellEnd"/>
+      <w:r>
+        <w:rPr>
+          <w:rFonts w:ascii="Times New Roman" w:hAnsi="Times New Roman" w:cs="Times New Roman"/>
+          <w:sz w:val="28"/>
+          <w:szCs w:val="28"/>
+        </w:rPr>
+        <w:t xml:space="preserve">, </w:t>
+      </w:r>
+      <w:proofErr w:type="spellStart"/>
+      <w:r>
+        <w:rPr>
+          <w:rFonts w:ascii="Times New Roman" w:hAnsi="Times New Roman" w:cs="Times New Roman"/>
+          <w:sz w:val="28"/>
+          <w:szCs w:val="28"/>
+        </w:rPr>
+        <w:t>Dockerfile</w:t>
+      </w:r>
+      <w:proofErr w:type="spellEnd"/>
+      <w:r>
+        <w:rPr>
+          <w:rFonts w:ascii="Times New Roman" w:hAnsi="Times New Roman" w:cs="Times New Roman"/>
+          <w:sz w:val="28"/>
+          <w:szCs w:val="28"/>
+        </w:rPr>
+        <w:t xml:space="preserve">, README.md и </w:t>
       </w:r>
       <w:r>
         <w:rPr>
@@ -581,6 +762,59 @@
           <w:lang w:val="en-US"/>
         </w:rPr>
         <w:t>txt</w:t>
+      </w:r>
+    </w:p>
+    <w:p>
+      <w:pPr>
+        <w:pStyle w:val="a3"/>
+        <w:numPr>
+          <w:ilvl w:val="0"/>
+          <w:numId w:val="3"/>
+        </w:numPr>
+        <w:tabs>
+          <w:tab w:val="left" w:pos="360"/>
+          <w:tab w:val="left" w:pos="1134"/>
+        </w:tabs>
+        <w:spacing w:after="0" w:line="360" w:lineRule="auto"/>
+        <w:jc w:val="both"/>
+        <w:rPr>
+          <w:rFonts w:ascii="Times New Roman" w:hAnsi="Times New Roman" w:cs="Times New Roman"/>
+          <w:sz w:val="28"/>
+          <w:szCs w:val="28"/>
+        </w:rPr>
+      </w:pPr>
+      <w:r>
+        <w:rPr>
+          <w:rFonts w:ascii="Times New Roman" w:hAnsi="Times New Roman" w:cs="Times New Roman"/>
+          <w:sz w:val="28"/>
+          <w:szCs w:val="28"/>
+          <w:lang w:val="en-US"/>
+        </w:rPr>
+        <w:t>files</w:t>
+      </w:r>
+      <w:r>
+        <w:rPr>
+          <w:rFonts w:ascii="Times New Roman" w:hAnsi="Times New Roman" w:cs="Times New Roman"/>
+          <w:sz w:val="28"/>
+          <w:szCs w:val="28"/>
+        </w:rPr>
+        <w:t xml:space="preserve">: </w:t>
+      </w:r>
+      <w:r>
+        <w:rPr>
+          <w:rFonts w:ascii="Times New Roman" w:hAnsi="Times New Roman" w:cs="Times New Roman"/>
+          <w:sz w:val="28"/>
+          <w:szCs w:val="28"/>
+        </w:rPr>
+        <w:t>д</w:t>
+      </w:r>
+      <w:r>
+        <w:rPr>
+          <w:rFonts w:ascii="Times New Roman" w:hAnsi="Times New Roman" w:cs="Times New Roman"/>
+          <w:sz w:val="28"/>
+          <w:szCs w:val="28"/>
+        </w:rPr>
+        <w:t>иректория для хранения документации</w:t>
       </w:r>
     </w:p>
     <w:p>
@@ -621,7 +855,6 @@
           <w:sz w:val="28"/>
           <w:szCs w:val="28"/>
         </w:rPr>
-        <w:lastRenderedPageBreak/>
         <w:t xml:space="preserve">Описание </w:t>
       </w:r>
       <w:r>
@@ -632,7 +865,17 @@
           <w:szCs w:val="28"/>
           <w:lang w:val="en-US"/>
         </w:rPr>
-        <w:t>ELT</w:t>
+        <w:t>ET</w:t>
+      </w:r>
+      <w:r>
+        <w:rPr>
+          <w:rFonts w:ascii="Times New Roman" w:hAnsi="Times New Roman" w:cs="Times New Roman"/>
+          <w:b/>
+          <w:sz w:val="28"/>
+          <w:szCs w:val="28"/>
+          <w:lang w:val="en-US"/>
+        </w:rPr>
+        <w:t>L</w:t>
       </w:r>
       <w:r>
         <w:rPr>
@@ -645,9 +888,123 @@
       </w:r>
     </w:p>
     <w:p>
-      <w:r>
-        <w:t>***</w:t>
-      </w:r>
+      <w:pPr>
+        <w:rPr>
+          <w:rFonts w:ascii="Times New Roman" w:hAnsi="Times New Roman" w:cs="Times New Roman"/>
+          <w:sz w:val="28"/>
+          <w:szCs w:val="28"/>
+          <w:lang w:val="en-US"/>
+        </w:rPr>
+      </w:pPr>
+      <w:r>
+        <w:rPr>
+          <w:rFonts w:ascii="Times New Roman" w:hAnsi="Times New Roman" w:cs="Times New Roman"/>
+          <w:sz w:val="28"/>
+          <w:szCs w:val="28"/>
+        </w:rPr>
+        <w:t xml:space="preserve">Схема для </w:t>
+      </w:r>
+      <w:proofErr w:type="spellStart"/>
+      <w:r>
+        <w:rPr>
+          <w:rFonts w:ascii="Times New Roman" w:hAnsi="Times New Roman" w:cs="Times New Roman"/>
+          <w:sz w:val="28"/>
+          <w:szCs w:val="28"/>
+        </w:rPr>
+        <w:t>ДАГа</w:t>
+      </w:r>
+      <w:proofErr w:type="spellEnd"/>
+      <w:r>
+        <w:rPr>
+          <w:rFonts w:ascii="Times New Roman" w:hAnsi="Times New Roman" w:cs="Times New Roman"/>
+          <w:sz w:val="28"/>
+          <w:szCs w:val="28"/>
+        </w:rPr>
+        <w:t xml:space="preserve"> </w:t>
+      </w:r>
+      <w:proofErr w:type="spellStart"/>
+      <w:r>
+        <w:rPr>
+          <w:rFonts w:ascii="Times New Roman" w:hAnsi="Times New Roman" w:cs="Times New Roman"/>
+          <w:sz w:val="28"/>
+          <w:szCs w:val="28"/>
+          <w:lang w:val="en-US"/>
+        </w:rPr>
+        <w:t>transfer_dag</w:t>
+      </w:r>
+      <w:proofErr w:type="spellEnd"/>
+      <w:r>
+        <w:rPr>
+          <w:rFonts w:ascii="Times New Roman" w:hAnsi="Times New Roman" w:cs="Times New Roman"/>
+          <w:sz w:val="28"/>
+          <w:szCs w:val="28"/>
+          <w:lang w:val="en-US"/>
+        </w:rPr>
+        <w:t>:</w:t>
+      </w:r>
+    </w:p>
+    <w:p>
+      <w:pPr>
+        <w:rPr>
+          <w:rFonts w:ascii="Times New Roman" w:hAnsi="Times New Roman" w:cs="Times New Roman"/>
+          <w:sz w:val="28"/>
+          <w:szCs w:val="28"/>
+          <w:lang w:val="en-US"/>
+        </w:rPr>
+      </w:pPr>
+      <w:r>
+        <w:rPr>
+          <w:noProof/>
+          <w:lang w:eastAsia="ru-RU"/>
+        </w:rPr>
+        <w:drawing>
+          <wp:inline distT="0" distB="0" distL="0" distR="0" wp14:anchorId="1A6D3B65" wp14:editId="10F4CD55">
+            <wp:extent cx="5940425" cy="1325245"/>
+            <wp:effectExtent l="0" t="0" r="3175" b="8255"/>
+            <wp:docPr id="2" name="Рисунок 2"/>
+            <wp:cNvGraphicFramePr>
+              <a:graphicFrameLocks xmlns:a="http://schemas.openxmlformats.org/drawingml/2006/main" noChangeAspect="1"/>
+            </wp:cNvGraphicFramePr>
+            <a:graphic xmlns:a="http://schemas.openxmlformats.org/drawingml/2006/main">
+              <a:graphicData uri="http://schemas.openxmlformats.org/drawingml/2006/picture">
+                <pic:pic xmlns:pic="http://schemas.openxmlformats.org/drawingml/2006/picture">
+                  <pic:nvPicPr>
+                    <pic:cNvPr id="1" name=""/>
+                    <pic:cNvPicPr/>
+                  </pic:nvPicPr>
+                  <pic:blipFill>
+                    <a:blip r:embed="rId7"/>
+                    <a:stretch>
+                      <a:fillRect/>
+                    </a:stretch>
+                  </pic:blipFill>
+                  <pic:spPr>
+                    <a:xfrm>
+                      <a:off x="0" y="0"/>
+                      <a:ext cx="5940425" cy="1325245"/>
+                    </a:xfrm>
+                    <a:prstGeom prst="rect">
+                      <a:avLst/>
+                    </a:prstGeom>
+                  </pic:spPr>
+                </pic:pic>
+              </a:graphicData>
+            </a:graphic>
+          </wp:inline>
+        </w:drawing>
+      </w:r>
+    </w:p>
+    <w:p>
+      <w:pPr>
+        <w:rPr>
+          <w:rFonts w:ascii="Times New Roman" w:hAnsi="Times New Roman" w:cs="Times New Roman"/>
+          <w:sz w:val="28"/>
+          <w:szCs w:val="28"/>
+          <w:lang w:val="en-US"/>
+        </w:rPr>
+      </w:pPr>
+      <w:bookmarkStart w:id="0" w:name="_GoBack"/>
+      <w:bookmarkEnd w:id="0"/>
     </w:p>
     <w:p>
       <w:pPr>
@@ -945,6 +1302,7 @@
                 <w:lang w:val="en-US"/>
               </w:rPr>
             </w:pPr>
+            <w:proofErr w:type="spellStart"/>
             <w:r>
               <w:rPr>
                 <w:rFonts w:ascii="Times New Roman" w:hAnsi="Times New Roman" w:cs="Times New Roman"/>
@@ -954,6 +1312,7 @@
               </w:rPr>
               <w:t>source_data</w:t>
             </w:r>
+            <w:proofErr w:type="spellEnd"/>
           </w:p>
         </w:tc>
         <w:tc>
@@ -1128,6 +1487,7 @@
                 <w:lang w:val="en-US"/>
               </w:rPr>
             </w:pPr>
+            <w:proofErr w:type="spellStart"/>
             <w:r>
               <w:rPr>
                 <w:rFonts w:ascii="Times New Roman" w:hAnsi="Times New Roman" w:cs="Times New Roman"/>
@@ -1137,6 +1497,7 @@
               </w:rPr>
               <w:t>ods</w:t>
             </w:r>
+            <w:proofErr w:type="spellEnd"/>
           </w:p>
         </w:tc>
         <w:tc>
@@ -1271,6 +1632,7 @@
                 <w:lang w:val="en-US"/>
               </w:rPr>
             </w:pPr>
+            <w:proofErr w:type="spellStart"/>
             <w:r>
               <w:rPr>
                 <w:rFonts w:ascii="Times New Roman" w:hAnsi="Times New Roman" w:cs="Times New Roman"/>
@@ -1280,6 +1642,7 @@
               </w:rPr>
               <w:t>dds</w:t>
             </w:r>
+            <w:proofErr w:type="spellEnd"/>
           </w:p>
         </w:tc>
         <w:tc>
@@ -1404,6 +1767,7 @@
                 <w:lang w:val="en-US"/>
               </w:rPr>
             </w:pPr>
+            <w:proofErr w:type="spellStart"/>
             <w:r>
               <w:rPr>
                 <w:rFonts w:ascii="Times New Roman" w:hAnsi="Times New Roman" w:cs="Times New Roman"/>
@@ -1413,6 +1777,7 @@
               </w:rPr>
               <w:t>dm</w:t>
             </w:r>
+            <w:proofErr w:type="spellEnd"/>
           </w:p>
         </w:tc>
         <w:tc>
@@ -1522,16 +1887,7 @@
           <w:sz w:val="28"/>
           <w:szCs w:val="28"/>
         </w:rPr>
-        <w:t xml:space="preserve">Описание </w:t>
-      </w:r>
-      <w:r>
-        <w:rPr>
-          <w:rFonts w:ascii="Times New Roman" w:hAnsi="Times New Roman" w:cs="Times New Roman"/>
-          <w:b/>
-          <w:sz w:val="28"/>
-          <w:szCs w:val="28"/>
-        </w:rPr>
-        <w:t>построения итоговой отчетности</w:t>
+        <w:t>Описание построения итоговой отчетности</w:t>
       </w:r>
     </w:p>
     <w:p>
@@ -1557,6 +1913,7 @@
         </w:rPr>
         <w:t xml:space="preserve">Итоговая отчетность реализована с помощью </w:t>
       </w:r>
+      <w:proofErr w:type="spellStart"/>
       <w:r>
         <w:rPr>
           <w:rFonts w:ascii="Times New Roman" w:hAnsi="Times New Roman" w:cs="Times New Roman"/>
@@ -1566,6 +1923,7 @@
         </w:rPr>
         <w:t>Luxms</w:t>
       </w:r>
+      <w:proofErr w:type="spellEnd"/>
       <w:r>
         <w:rPr>
           <w:rFonts w:ascii="Times New Roman" w:hAnsi="Times New Roman" w:cs="Times New Roman"/>
@@ -1614,7 +1972,25 @@
           <w:sz w:val="28"/>
           <w:szCs w:val="28"/>
         </w:rPr>
-        <w:t xml:space="preserve"> с дашбордами, реализованными на основе данных из слоя «</w:t>
+        <w:t xml:space="preserve"> с </w:t>
+      </w:r>
+      <w:proofErr w:type="spellStart"/>
+      <w:r>
+        <w:rPr>
+          <w:rFonts w:ascii="Times New Roman" w:hAnsi="Times New Roman" w:cs="Times New Roman"/>
+          <w:sz w:val="28"/>
+          <w:szCs w:val="28"/>
+        </w:rPr>
+        <w:t>дашбордами</w:t>
+      </w:r>
+      <w:proofErr w:type="spellEnd"/>
+      <w:r>
+        <w:rPr>
+          <w:rFonts w:ascii="Times New Roman" w:hAnsi="Times New Roman" w:cs="Times New Roman"/>
+          <w:sz w:val="28"/>
+          <w:szCs w:val="28"/>
+        </w:rPr>
+        <w:t>, реализованными на основе данных из слоя «</w:t>
       </w:r>
       <w:r>
         <w:rPr>
@@ -1728,6 +2104,7 @@
           <w:szCs w:val="28"/>
           <w:lang w:val="en-US"/>
         </w:rPr>
+        <w:lastRenderedPageBreak/>
         <w:t>Source</w:t>
       </w:r>
       <w:r>
@@ -1764,15 +2141,191 @@
           <w:sz w:val="28"/>
           <w:szCs w:val="28"/>
         </w:rPr>
-        <w:t xml:space="preserve"> </w:t>
-      </w:r>
-      <w:r>
-        <w:rPr>
-          <w:rFonts w:ascii="Times New Roman" w:hAnsi="Times New Roman" w:cs="Times New Roman"/>
-          <w:sz w:val="28"/>
-          <w:szCs w:val="28"/>
-        </w:rPr>
-        <w:t>"уровни_знаний"</w:t>
+        <w:t xml:space="preserve"> "</w:t>
+      </w:r>
+      <w:proofErr w:type="spellStart"/>
+      <w:r>
+        <w:rPr>
+          <w:rFonts w:ascii="Times New Roman" w:hAnsi="Times New Roman" w:cs="Times New Roman"/>
+          <w:sz w:val="28"/>
+          <w:szCs w:val="28"/>
+        </w:rPr>
+        <w:t>уровни_знаний</w:t>
+      </w:r>
+      <w:proofErr w:type="spellEnd"/>
+      <w:r>
+        <w:rPr>
+          <w:rFonts w:ascii="Times New Roman" w:hAnsi="Times New Roman" w:cs="Times New Roman"/>
+          <w:sz w:val="28"/>
+          <w:szCs w:val="28"/>
+        </w:rPr>
+        <w:t>", "</w:t>
+      </w:r>
+      <w:proofErr w:type="spellStart"/>
+      <w:r>
+        <w:rPr>
+          <w:rFonts w:ascii="Times New Roman" w:hAnsi="Times New Roman" w:cs="Times New Roman"/>
+          <w:sz w:val="28"/>
+          <w:szCs w:val="28"/>
+        </w:rPr>
+        <w:t>языки_пользователей</w:t>
+      </w:r>
+      <w:proofErr w:type="spellEnd"/>
+      <w:r>
+        <w:rPr>
+          <w:rFonts w:ascii="Times New Roman" w:hAnsi="Times New Roman" w:cs="Times New Roman"/>
+          <w:sz w:val="28"/>
+          <w:szCs w:val="28"/>
+        </w:rPr>
+        <w:t>", "</w:t>
+      </w:r>
+      <w:proofErr w:type="spellStart"/>
+      <w:r>
+        <w:rPr>
+          <w:rFonts w:ascii="Times New Roman" w:hAnsi="Times New Roman" w:cs="Times New Roman"/>
+          <w:sz w:val="28"/>
+          <w:szCs w:val="28"/>
+        </w:rPr>
+        <w:t>типы_систем</w:t>
+      </w:r>
+      <w:proofErr w:type="spellEnd"/>
+      <w:r>
+        <w:rPr>
+          <w:rFonts w:ascii="Times New Roman" w:hAnsi="Times New Roman" w:cs="Times New Roman"/>
+          <w:sz w:val="28"/>
+          <w:szCs w:val="28"/>
+        </w:rPr>
+        <w:t>", "</w:t>
+      </w:r>
+      <w:proofErr w:type="spellStart"/>
+      <w:r>
+        <w:rPr>
+          <w:rFonts w:ascii="Times New Roman" w:hAnsi="Times New Roman" w:cs="Times New Roman"/>
+          <w:sz w:val="28"/>
+          <w:szCs w:val="28"/>
+        </w:rPr>
+        <w:t>уровень_образования</w:t>
+      </w:r>
+      <w:proofErr w:type="spellEnd"/>
+      <w:r>
+        <w:rPr>
+          <w:rFonts w:ascii="Times New Roman" w:hAnsi="Times New Roman" w:cs="Times New Roman"/>
+          <w:sz w:val="28"/>
+          <w:szCs w:val="28"/>
+        </w:rPr>
+        <w:t>"</w:t>
+      </w:r>
+      <w:r>
+        <w:rPr>
+          <w:rFonts w:ascii="Times New Roman" w:hAnsi="Times New Roman" w:cs="Times New Roman"/>
+          <w:sz w:val="28"/>
+          <w:szCs w:val="28"/>
+        </w:rPr>
+        <w:t>,</w:t>
+      </w:r>
+      <w:r>
+        <w:rPr>
+          <w:rFonts w:ascii="Times New Roman" w:hAnsi="Times New Roman" w:cs="Times New Roman"/>
+          <w:sz w:val="28"/>
+          <w:szCs w:val="28"/>
+          <w:lang w:val="en-US"/>
+        </w:rPr>
+        <w:t> </w:t>
+      </w:r>
+      <w:r>
+        <w:rPr>
+          <w:rFonts w:ascii="Times New Roman" w:hAnsi="Times New Roman" w:cs="Times New Roman"/>
+          <w:sz w:val="28"/>
+          <w:szCs w:val="28"/>
+        </w:rPr>
+        <w:t>"</w:t>
+      </w:r>
+      <w:proofErr w:type="spellStart"/>
+      <w:r>
+        <w:rPr>
+          <w:rFonts w:ascii="Times New Roman" w:hAnsi="Times New Roman" w:cs="Times New Roman"/>
+          <w:sz w:val="28"/>
+          <w:szCs w:val="28"/>
+        </w:rPr>
+        <w:t>среды_разработки</w:t>
+      </w:r>
+      <w:proofErr w:type="spellEnd"/>
+      <w:r>
+        <w:rPr>
+          <w:rFonts w:ascii="Times New Roman" w:hAnsi="Times New Roman" w:cs="Times New Roman"/>
+          <w:sz w:val="28"/>
+          <w:szCs w:val="28"/>
+        </w:rPr>
+        <w:t>"</w:t>
+      </w:r>
+      <w:r>
+        <w:rPr>
+          <w:rFonts w:ascii="Times New Roman" w:hAnsi="Times New Roman" w:cs="Times New Roman"/>
+          <w:sz w:val="28"/>
+          <w:szCs w:val="28"/>
+        </w:rPr>
+        <w:t>,</w:t>
+      </w:r>
+      <w:r>
+        <w:rPr>
+          <w:rFonts w:ascii="Times New Roman" w:hAnsi="Times New Roman" w:cs="Times New Roman"/>
+          <w:sz w:val="28"/>
+          <w:szCs w:val="28"/>
+          <w:lang w:val="en-US"/>
+        </w:rPr>
+        <w:t> </w:t>
+      </w:r>
+      <w:r>
+        <w:rPr>
+          <w:rFonts w:ascii="Times New Roman" w:hAnsi="Times New Roman" w:cs="Times New Roman"/>
+          <w:sz w:val="28"/>
+          <w:szCs w:val="28"/>
+        </w:rPr>
+        <w:t>"</w:t>
+      </w:r>
+      <w:proofErr w:type="spellStart"/>
+      <w:r>
+        <w:rPr>
+          <w:rFonts w:ascii="Times New Roman" w:hAnsi="Times New Roman" w:cs="Times New Roman"/>
+          <w:sz w:val="28"/>
+          <w:szCs w:val="28"/>
+        </w:rPr>
+        <w:t>технологии_и_уровень_знани</w:t>
+      </w:r>
+      <w:r>
+        <w:rPr>
+          <w:rFonts w:ascii="Times New Roman" w:hAnsi="Times New Roman" w:cs="Times New Roman"/>
+          <w:sz w:val="28"/>
+          <w:szCs w:val="28"/>
+        </w:rPr>
+        <w:t>_сотру</w:t>
+      </w:r>
+      <w:proofErr w:type="spellEnd"/>
+      <w:r>
+        <w:rPr>
+          <w:rFonts w:ascii="Times New Roman" w:hAnsi="Times New Roman" w:cs="Times New Roman"/>
+          <w:sz w:val="28"/>
+          <w:szCs w:val="28"/>
+        </w:rPr>
+        <w:t>", "</w:t>
+      </w:r>
+      <w:proofErr w:type="spellStart"/>
+      <w:r>
+        <w:rPr>
+          <w:rFonts w:ascii="Times New Roman" w:hAnsi="Times New Roman" w:cs="Times New Roman"/>
+          <w:sz w:val="28"/>
+          <w:szCs w:val="28"/>
+        </w:rPr>
+        <w:t>уровни_владения_ин</w:t>
+      </w:r>
+      <w:proofErr w:type="spellEnd"/>
+      <w:r>
+        <w:rPr>
+          <w:rFonts w:ascii="Times New Roman" w:hAnsi="Times New Roman" w:cs="Times New Roman"/>
+          <w:sz w:val="28"/>
+          <w:szCs w:val="28"/>
+        </w:rPr>
+        <w:t>"</w:t>
       </w:r>
       <w:r>
         <w:rPr>
@@ -1788,7 +2341,241 @@
           <w:sz w:val="28"/>
           <w:szCs w:val="28"/>
         </w:rPr>
-        <w:t>"языки_пользователей"</w:t>
+        <w:t>"</w:t>
+      </w:r>
+      <w:proofErr w:type="spellStart"/>
+      <w:r>
+        <w:rPr>
+          <w:rFonts w:ascii="Times New Roman" w:hAnsi="Times New Roman" w:cs="Times New Roman"/>
+          <w:sz w:val="28"/>
+          <w:szCs w:val="28"/>
+        </w:rPr>
+        <w:t>языки_программирования</w:t>
+      </w:r>
+      <w:proofErr w:type="spellEnd"/>
+      <w:r>
+        <w:rPr>
+          <w:rFonts w:ascii="Times New Roman" w:hAnsi="Times New Roman" w:cs="Times New Roman"/>
+          <w:sz w:val="28"/>
+          <w:szCs w:val="28"/>
+        </w:rPr>
+        <w:t>", "</w:t>
+      </w:r>
+      <w:proofErr w:type="spellStart"/>
+      <w:r>
+        <w:rPr>
+          <w:rFonts w:ascii="Times New Roman" w:hAnsi="Times New Roman" w:cs="Times New Roman"/>
+          <w:sz w:val="28"/>
+          <w:szCs w:val="28"/>
+        </w:rPr>
+        <w:t>фреймворки</w:t>
+      </w:r>
+      <w:proofErr w:type="spellEnd"/>
+      <w:r>
+        <w:rPr>
+          <w:rFonts w:ascii="Times New Roman" w:hAnsi="Times New Roman" w:cs="Times New Roman"/>
+          <w:sz w:val="28"/>
+          <w:szCs w:val="28"/>
+        </w:rPr>
+        <w:t>", "</w:t>
+      </w:r>
+      <w:proofErr w:type="spellStart"/>
+      <w:r>
+        <w:rPr>
+          <w:rFonts w:ascii="Times New Roman" w:hAnsi="Times New Roman" w:cs="Times New Roman"/>
+          <w:sz w:val="28"/>
+          <w:szCs w:val="28"/>
+        </w:rPr>
+        <w:t>пла</w:t>
+      </w:r>
+      <w:r>
+        <w:rPr>
+          <w:rFonts w:ascii="Times New Roman" w:hAnsi="Times New Roman" w:cs="Times New Roman"/>
+          <w:sz w:val="28"/>
+          <w:szCs w:val="28"/>
+        </w:rPr>
+        <w:t>тформы_и_уровень_знаний_сотруд</w:t>
+      </w:r>
+      <w:proofErr w:type="spellEnd"/>
+      <w:r>
+        <w:rPr>
+          <w:rFonts w:ascii="Times New Roman" w:hAnsi="Times New Roman" w:cs="Times New Roman"/>
+          <w:sz w:val="28"/>
+          <w:szCs w:val="28"/>
+        </w:rPr>
+        <w:t>",</w:t>
+      </w:r>
+      <w:r>
+        <w:rPr>
+          <w:rFonts w:ascii="Times New Roman" w:hAnsi="Times New Roman" w:cs="Times New Roman"/>
+          <w:sz w:val="28"/>
+          <w:szCs w:val="28"/>
+          <w:lang w:val="en-US"/>
+        </w:rPr>
+        <w:t> </w:t>
+      </w:r>
+      <w:r>
+        <w:rPr>
+          <w:rFonts w:ascii="Times New Roman" w:hAnsi="Times New Roman" w:cs="Times New Roman"/>
+          <w:sz w:val="28"/>
+          <w:szCs w:val="28"/>
+        </w:rPr>
+        <w:t>"платформы",</w:t>
+      </w:r>
+      <w:r>
+        <w:rPr>
+          <w:rFonts w:ascii="Times New Roman" w:hAnsi="Times New Roman" w:cs="Times New Roman"/>
+          <w:sz w:val="28"/>
+          <w:szCs w:val="28"/>
+          <w:lang w:val="en-US"/>
+        </w:rPr>
+        <w:t> </w:t>
+      </w:r>
+      <w:r>
+        <w:rPr>
+          <w:rFonts w:ascii="Times New Roman" w:hAnsi="Times New Roman" w:cs="Times New Roman"/>
+          <w:sz w:val="28"/>
+          <w:szCs w:val="28"/>
+        </w:rPr>
+        <w:t>"предметная_</w:t>
+      </w:r>
+      <w:proofErr w:type="spellStart"/>
+      <w:r>
+        <w:rPr>
+          <w:rFonts w:ascii="Times New Roman" w:hAnsi="Times New Roman" w:cs="Times New Roman"/>
+          <w:sz w:val="28"/>
+          <w:szCs w:val="28"/>
+        </w:rPr>
+        <w:t>област</w:t>
+      </w:r>
+      <w:proofErr w:type="spellEnd"/>
+      <w:r>
+        <w:rPr>
+          <w:rFonts w:ascii="Times New Roman" w:hAnsi="Times New Roman" w:cs="Times New Roman"/>
+          <w:sz w:val="28"/>
+          <w:szCs w:val="28"/>
+        </w:rPr>
+        <w:t>"</w:t>
+      </w:r>
+      <w:r>
+        <w:rPr>
+          <w:rFonts w:ascii="Times New Roman" w:hAnsi="Times New Roman" w:cs="Times New Roman"/>
+          <w:sz w:val="28"/>
+          <w:szCs w:val="28"/>
+        </w:rPr>
+        <w:t>"языки"</w:t>
+      </w:r>
+      <w:r>
+        <w:rPr>
+          <w:rFonts w:ascii="Times New Roman" w:hAnsi="Times New Roman" w:cs="Times New Roman"/>
+          <w:sz w:val="28"/>
+          <w:szCs w:val="28"/>
+        </w:rPr>
+        <w:t>,</w:t>
+      </w:r>
+      <w:r>
+        <w:rPr>
+          <w:rFonts w:ascii="Times New Roman" w:hAnsi="Times New Roman" w:cs="Times New Roman"/>
+          <w:sz w:val="28"/>
+          <w:szCs w:val="28"/>
+          <w:lang w:val="en-US"/>
+        </w:rPr>
+        <w:t> </w:t>
+      </w:r>
+      <w:r>
+        <w:rPr>
+          <w:rFonts w:ascii="Times New Roman" w:hAnsi="Times New Roman" w:cs="Times New Roman"/>
+          <w:sz w:val="28"/>
+          <w:szCs w:val="28"/>
+        </w:rPr>
+        <w:t>"</w:t>
+      </w:r>
+      <w:proofErr w:type="spellStart"/>
+      <w:r>
+        <w:rPr>
+          <w:rFonts w:ascii="Times New Roman" w:hAnsi="Times New Roman" w:cs="Times New Roman"/>
+          <w:sz w:val="28"/>
+          <w:szCs w:val="28"/>
+        </w:rPr>
+        <w:t>инструменты_и_уровень_знаний</w:t>
+      </w:r>
+      <w:r>
+        <w:rPr>
+          <w:rFonts w:ascii="Times New Roman" w:hAnsi="Times New Roman" w:cs="Times New Roman"/>
+          <w:sz w:val="28"/>
+          <w:szCs w:val="28"/>
+        </w:rPr>
+        <w:t>_сотр</w:t>
+      </w:r>
+      <w:proofErr w:type="spellEnd"/>
+      <w:r>
+        <w:rPr>
+          <w:rFonts w:ascii="Times New Roman" w:hAnsi="Times New Roman" w:cs="Times New Roman"/>
+          <w:sz w:val="28"/>
+          <w:szCs w:val="28"/>
+        </w:rPr>
+        <w:t>",</w:t>
+      </w:r>
+      <w:r>
+        <w:rPr>
+          <w:rFonts w:ascii="Times New Roman" w:hAnsi="Times New Roman" w:cs="Times New Roman"/>
+          <w:sz w:val="28"/>
+          <w:szCs w:val="28"/>
+          <w:lang w:val="en-US"/>
+        </w:rPr>
+        <w:t> </w:t>
+      </w:r>
+      <w:r>
+        <w:rPr>
+          <w:rFonts w:ascii="Times New Roman" w:hAnsi="Times New Roman" w:cs="Times New Roman"/>
+          <w:sz w:val="28"/>
+          <w:szCs w:val="28"/>
+        </w:rPr>
+        <w:t>"</w:t>
+      </w:r>
+      <w:proofErr w:type="spellStart"/>
+      <w:r>
+        <w:rPr>
+          <w:rFonts w:ascii="Times New Roman" w:hAnsi="Times New Roman" w:cs="Times New Roman"/>
+          <w:sz w:val="28"/>
+          <w:szCs w:val="28"/>
+        </w:rPr>
+        <w:t>базы_данных_и_уровень_знаний_сотру</w:t>
+      </w:r>
+      <w:proofErr w:type="spellEnd"/>
+      <w:r>
+        <w:rPr>
+          <w:rFonts w:ascii="Times New Roman" w:hAnsi="Times New Roman" w:cs="Times New Roman"/>
+          <w:sz w:val="28"/>
+          <w:szCs w:val="28"/>
+        </w:rPr>
+        <w:t xml:space="preserve">", </w:t>
+      </w:r>
+      <w:r>
+        <w:rPr>
+          <w:rFonts w:ascii="Times New Roman" w:hAnsi="Times New Roman" w:cs="Times New Roman"/>
+          <w:sz w:val="28"/>
+          <w:szCs w:val="28"/>
+        </w:rPr>
+        <w:t>"</w:t>
+      </w:r>
+      <w:proofErr w:type="spellStart"/>
+      <w:r>
+        <w:rPr>
+          <w:rFonts w:ascii="Times New Roman" w:hAnsi="Times New Roman" w:cs="Times New Roman"/>
+          <w:sz w:val="28"/>
+          <w:szCs w:val="28"/>
+        </w:rPr>
+        <w:t>базы_данных</w:t>
+      </w:r>
+      <w:proofErr w:type="spellEnd"/>
+      <w:r>
+        <w:rPr>
+          <w:rFonts w:ascii="Times New Roman" w:hAnsi="Times New Roman" w:cs="Times New Roman"/>
+          <w:sz w:val="28"/>
+          <w:szCs w:val="28"/>
+        </w:rPr>
+        <w:t>"</w:t>
       </w:r>
       <w:r>
         <w:rPr>
@@ -1804,7 +2591,7 @@
           <w:sz w:val="28"/>
           <w:szCs w:val="28"/>
         </w:rPr>
-        <w:t>"типы_систем"</w:t>
+        <w:t>"отрасли"</w:t>
       </w:r>
       <w:r>
         <w:rPr>
@@ -1820,7 +2607,127 @@
           <w:sz w:val="28"/>
           <w:szCs w:val="28"/>
         </w:rPr>
-        <w:t>"уровень_образования"</w:t>
+        <w:t>"</w:t>
+      </w:r>
+      <w:proofErr w:type="spellStart"/>
+      <w:r>
+        <w:rPr>
+          <w:rFonts w:ascii="Times New Roman" w:hAnsi="Times New Roman" w:cs="Times New Roman"/>
+          <w:sz w:val="28"/>
+          <w:szCs w:val="28"/>
+        </w:rPr>
+        <w:t>сотрудники_дар</w:t>
+      </w:r>
+      <w:proofErr w:type="spellEnd"/>
+      <w:r>
+        <w:rPr>
+          <w:rFonts w:ascii="Times New Roman" w:hAnsi="Times New Roman" w:cs="Times New Roman"/>
+          <w:sz w:val="28"/>
+          <w:szCs w:val="28"/>
+        </w:rPr>
+        <w:t>"</w:t>
+      </w:r>
+      <w:r>
+        <w:rPr>
+          <w:rFonts w:ascii="Times New Roman" w:hAnsi="Times New Roman" w:cs="Times New Roman"/>
+          <w:sz w:val="28"/>
+          <w:szCs w:val="28"/>
+        </w:rPr>
+        <w:t>, "</w:t>
+      </w:r>
+      <w:proofErr w:type="spellStart"/>
+      <w:r>
+        <w:rPr>
+          <w:rFonts w:ascii="Times New Roman" w:hAnsi="Times New Roman" w:cs="Times New Roman"/>
+          <w:sz w:val="28"/>
+          <w:szCs w:val="28"/>
+        </w:rPr>
+        <w:t>сред</w:t>
+      </w:r>
+      <w:r>
+        <w:rPr>
+          <w:rFonts w:ascii="Times New Roman" w:hAnsi="Times New Roman" w:cs="Times New Roman"/>
+          <w:sz w:val="28"/>
+          <w:szCs w:val="28"/>
+        </w:rPr>
+        <w:t>ы_разработки_и_уровень_знаний</w:t>
+      </w:r>
+      <w:proofErr w:type="spellEnd"/>
+      <w:r>
+        <w:rPr>
+          <w:rFonts w:ascii="Times New Roman" w:hAnsi="Times New Roman" w:cs="Times New Roman"/>
+          <w:sz w:val="28"/>
+          <w:szCs w:val="28"/>
+        </w:rPr>
+        <w:t>_"</w:t>
+      </w:r>
+      <w:r>
+        <w:rPr>
+          <w:rFonts w:ascii="Times New Roman" w:hAnsi="Times New Roman" w:cs="Times New Roman"/>
+          <w:sz w:val="28"/>
+          <w:szCs w:val="28"/>
+        </w:rPr>
+        <w:t xml:space="preserve">, </w:t>
+      </w:r>
+      <w:r>
+        <w:rPr>
+          <w:rFonts w:ascii="Times New Roman" w:hAnsi="Times New Roman" w:cs="Times New Roman"/>
+          <w:sz w:val="28"/>
+          <w:szCs w:val="28"/>
+        </w:rPr>
+        <w:t>"</w:t>
+      </w:r>
+      <w:proofErr w:type="spellStart"/>
+      <w:r>
+        <w:rPr>
+          <w:rFonts w:ascii="Times New Roman" w:hAnsi="Times New Roman" w:cs="Times New Roman"/>
+          <w:sz w:val="28"/>
+          <w:szCs w:val="28"/>
+        </w:rPr>
+        <w:t>сертификаты_пользователей</w:t>
+      </w:r>
+      <w:proofErr w:type="spellEnd"/>
+      <w:r>
+        <w:rPr>
+          <w:rFonts w:ascii="Times New Roman" w:hAnsi="Times New Roman" w:cs="Times New Roman"/>
+          <w:sz w:val="28"/>
+          <w:szCs w:val="28"/>
+        </w:rPr>
+        <w:t>"</w:t>
+      </w:r>
+      <w:r>
+        <w:rPr>
+          <w:rFonts w:ascii="Times New Roman" w:hAnsi="Times New Roman" w:cs="Times New Roman"/>
+          <w:sz w:val="28"/>
+          <w:szCs w:val="28"/>
+        </w:rPr>
+        <w:t>, "</w:t>
+      </w:r>
+      <w:proofErr w:type="spellStart"/>
+      <w:r>
+        <w:rPr>
+          <w:rFonts w:ascii="Times New Roman" w:hAnsi="Times New Roman" w:cs="Times New Roman"/>
+          <w:sz w:val="28"/>
+          <w:szCs w:val="28"/>
+        </w:rPr>
+        <w:t>фре</w:t>
+      </w:r>
+      <w:r>
+        <w:rPr>
+          <w:rFonts w:ascii="Times New Roman" w:hAnsi="Times New Roman" w:cs="Times New Roman"/>
+          <w:sz w:val="28"/>
+          <w:szCs w:val="28"/>
+        </w:rPr>
+        <w:t>ймворки_и_уровень_знаний_сотру</w:t>
+      </w:r>
+      <w:proofErr w:type="spellEnd"/>
+      <w:r>
+        <w:rPr>
+          <w:rFonts w:ascii="Times New Roman" w:hAnsi="Times New Roman" w:cs="Times New Roman"/>
+          <w:sz w:val="28"/>
+          <w:szCs w:val="28"/>
+        </w:rPr>
+        <w:t>"</w:t>
       </w:r>
       <w:r>
         <w:rPr>
@@ -1845,7 +2752,135 @@
           <w:sz w:val="28"/>
           <w:szCs w:val="28"/>
         </w:rPr>
-        <w:t>"среды_разработки"</w:t>
+        <w:t>"</w:t>
+      </w:r>
+      <w:proofErr w:type="spellStart"/>
+      <w:r>
+        <w:rPr>
+          <w:rFonts w:ascii="Times New Roman" w:hAnsi="Times New Roman" w:cs="Times New Roman"/>
+          <w:sz w:val="28"/>
+          <w:szCs w:val="28"/>
+        </w:rPr>
+        <w:t>яз</w:t>
+      </w:r>
+      <w:r>
+        <w:rPr>
+          <w:rFonts w:ascii="Times New Roman" w:hAnsi="Times New Roman" w:cs="Times New Roman"/>
+          <w:sz w:val="28"/>
+          <w:szCs w:val="28"/>
+        </w:rPr>
+        <w:t>ыки_программирования_и_уровень</w:t>
+      </w:r>
+      <w:proofErr w:type="spellEnd"/>
+      <w:r>
+        <w:rPr>
+          <w:rFonts w:ascii="Times New Roman" w:hAnsi="Times New Roman" w:cs="Times New Roman"/>
+          <w:sz w:val="28"/>
+          <w:szCs w:val="28"/>
+        </w:rPr>
+        <w:t>"</w:t>
+      </w:r>
+      <w:r>
+        <w:rPr>
+          <w:rFonts w:ascii="Times New Roman" w:hAnsi="Times New Roman" w:cs="Times New Roman"/>
+          <w:sz w:val="28"/>
+          <w:szCs w:val="28"/>
+        </w:rPr>
+        <w:t xml:space="preserve">, </w:t>
+      </w:r>
+      <w:r>
+        <w:rPr>
+          <w:rFonts w:ascii="Times New Roman" w:hAnsi="Times New Roman" w:cs="Times New Roman"/>
+          <w:sz w:val="28"/>
+          <w:szCs w:val="28"/>
+        </w:rPr>
+        <w:t>"</w:t>
+      </w:r>
+      <w:proofErr w:type="spellStart"/>
+      <w:r>
+        <w:rPr>
+          <w:rFonts w:ascii="Times New Roman" w:hAnsi="Times New Roman" w:cs="Times New Roman"/>
+          <w:sz w:val="28"/>
+          <w:szCs w:val="28"/>
+        </w:rPr>
+        <w:t>образование_пользователей</w:t>
+      </w:r>
+      <w:proofErr w:type="spellEnd"/>
+      <w:r>
+        <w:rPr>
+          <w:rFonts w:ascii="Times New Roman" w:hAnsi="Times New Roman" w:cs="Times New Roman"/>
+          <w:sz w:val="28"/>
+          <w:szCs w:val="28"/>
+        </w:rPr>
+        <w:t>"</w:t>
+      </w:r>
+      <w:r>
+        <w:rPr>
+          <w:rFonts w:ascii="Times New Roman" w:hAnsi="Times New Roman" w:cs="Times New Roman"/>
+          <w:sz w:val="28"/>
+          <w:szCs w:val="28"/>
+        </w:rPr>
+        <w:t xml:space="preserve">, </w:t>
+      </w:r>
+      <w:r>
+        <w:rPr>
+          <w:rFonts w:ascii="Times New Roman" w:hAnsi="Times New Roman" w:cs="Times New Roman"/>
+          <w:sz w:val="28"/>
+          <w:szCs w:val="28"/>
+        </w:rPr>
+        <w:t>"</w:t>
+      </w:r>
+      <w:proofErr w:type="spellStart"/>
+      <w:r>
+        <w:rPr>
+          <w:rFonts w:ascii="Times New Roman" w:hAnsi="Times New Roman" w:cs="Times New Roman"/>
+          <w:sz w:val="28"/>
+          <w:szCs w:val="28"/>
+        </w:rPr>
+        <w:t>уровни_знаний_в_отрасли</w:t>
+      </w:r>
+      <w:proofErr w:type="spellEnd"/>
+      <w:r>
+        <w:rPr>
+          <w:rFonts w:ascii="Times New Roman" w:hAnsi="Times New Roman" w:cs="Times New Roman"/>
+          <w:sz w:val="28"/>
+          <w:szCs w:val="28"/>
+        </w:rPr>
+        <w:t>"</w:t>
+      </w:r>
+      <w:r>
+        <w:rPr>
+          <w:rFonts w:ascii="Times New Roman" w:hAnsi="Times New Roman" w:cs="Times New Roman"/>
+          <w:sz w:val="28"/>
+          <w:szCs w:val="28"/>
+        </w:rPr>
+        <w:t>, "</w:t>
+      </w:r>
+      <w:proofErr w:type="spellStart"/>
+      <w:r>
+        <w:rPr>
+          <w:rFonts w:ascii="Times New Roman" w:hAnsi="Times New Roman" w:cs="Times New Roman"/>
+          <w:sz w:val="28"/>
+          <w:szCs w:val="28"/>
+        </w:rPr>
+        <w:t>опы</w:t>
+      </w:r>
+      <w:r>
+        <w:rPr>
+          <w:rFonts w:ascii="Times New Roman" w:hAnsi="Times New Roman" w:cs="Times New Roman"/>
+          <w:sz w:val="28"/>
+          <w:szCs w:val="28"/>
+        </w:rPr>
+        <w:t>т_сотрудника_в_предметных_обла</w:t>
+      </w:r>
+      <w:proofErr w:type="spellEnd"/>
+      <w:r>
+        <w:rPr>
+          <w:rFonts w:ascii="Times New Roman" w:hAnsi="Times New Roman" w:cs="Times New Roman"/>
+          <w:sz w:val="28"/>
+          <w:szCs w:val="28"/>
+        </w:rPr>
+        <w:t>"</w:t>
       </w:r>
       <w:r>
         <w:rPr>
@@ -1872,21 +2907,67 @@
         </w:rPr>
         <w:t>"</w:t>
       </w:r>
-      <w:r>
-        <w:rPr>
-          <w:rFonts w:ascii="Times New Roman" w:hAnsi="Times New Roman" w:cs="Times New Roman"/>
-          <w:sz w:val="28"/>
-          <w:szCs w:val="28"/>
-        </w:rPr>
-        <w:t>технологии_и_уровень_знани</w:t>
-      </w:r>
-      <w:r>
-        <w:rPr>
-          <w:rFonts w:ascii="Times New Roman" w:hAnsi="Times New Roman" w:cs="Times New Roman"/>
-          <w:sz w:val="28"/>
-          <w:szCs w:val="28"/>
-        </w:rPr>
-        <w:t>_сотру"</w:t>
+      <w:proofErr w:type="spellStart"/>
+      <w:r>
+        <w:rPr>
+          <w:rFonts w:ascii="Times New Roman" w:hAnsi="Times New Roman" w:cs="Times New Roman"/>
+          <w:sz w:val="28"/>
+          <w:szCs w:val="28"/>
+        </w:rPr>
+        <w:t>типы_систем_и_уровень_знаний_сотру</w:t>
+      </w:r>
+      <w:proofErr w:type="spellEnd"/>
+      <w:r>
+        <w:rPr>
+          <w:rFonts w:ascii="Times New Roman" w:hAnsi="Times New Roman" w:cs="Times New Roman"/>
+          <w:sz w:val="28"/>
+          <w:szCs w:val="28"/>
+        </w:rPr>
+        <w:t>", "</w:t>
+      </w:r>
+      <w:proofErr w:type="spellStart"/>
+      <w:r>
+        <w:rPr>
+          <w:rFonts w:ascii="Times New Roman" w:hAnsi="Times New Roman" w:cs="Times New Roman"/>
+          <w:sz w:val="28"/>
+          <w:szCs w:val="28"/>
+        </w:rPr>
+        <w:t>уровни_знаний_в_предметной_област</w:t>
+      </w:r>
+      <w:proofErr w:type="spellEnd"/>
+      <w:r>
+        <w:rPr>
+          <w:rFonts w:ascii="Times New Roman" w:hAnsi="Times New Roman" w:cs="Times New Roman"/>
+          <w:sz w:val="28"/>
+          <w:szCs w:val="28"/>
+        </w:rPr>
+        <w:t xml:space="preserve">", "инструменты", </w:t>
+      </w:r>
+      <w:r>
+        <w:rPr>
+          <w:rFonts w:ascii="Times New Roman" w:hAnsi="Times New Roman" w:cs="Times New Roman"/>
+          <w:sz w:val="28"/>
+          <w:szCs w:val="28"/>
+        </w:rPr>
+        <w:t>"</w:t>
+      </w:r>
+      <w:proofErr w:type="spellStart"/>
+      <w:r>
+        <w:rPr>
+          <w:rFonts w:ascii="Times New Roman" w:hAnsi="Times New Roman" w:cs="Times New Roman"/>
+          <w:sz w:val="28"/>
+          <w:szCs w:val="28"/>
+        </w:rPr>
+        <w:t>опыт_сотрудника_в_отраслях</w:t>
+      </w:r>
+      <w:proofErr w:type="spellEnd"/>
+      <w:r>
+        <w:rPr>
+          <w:rFonts w:ascii="Times New Roman" w:hAnsi="Times New Roman" w:cs="Times New Roman"/>
+          <w:sz w:val="28"/>
+          <w:szCs w:val="28"/>
+        </w:rPr>
+        <w:t>"</w:t>
       </w:r>
       <w:r>
         <w:rPr>
@@ -1902,470 +2983,33 @@
           <w:sz w:val="28"/>
           <w:szCs w:val="28"/>
         </w:rPr>
-        <w:t>"уровни_владения_ин"</w:t>
-      </w:r>
-      <w:r>
-        <w:rPr>
-          <w:rFonts w:ascii="Times New Roman" w:hAnsi="Times New Roman" w:cs="Times New Roman"/>
-          <w:sz w:val="28"/>
-          <w:szCs w:val="28"/>
-        </w:rPr>
-        <w:t xml:space="preserve">, </w:t>
-      </w:r>
-      <w:r>
-        <w:rPr>
-          <w:rFonts w:ascii="Times New Roman" w:hAnsi="Times New Roman" w:cs="Times New Roman"/>
-          <w:sz w:val="28"/>
-          <w:szCs w:val="28"/>
-        </w:rPr>
-        <w:t>"языки_программирования"</w:t>
-      </w:r>
-      <w:r>
-        <w:rPr>
-          <w:rFonts w:ascii="Times New Roman" w:hAnsi="Times New Roman" w:cs="Times New Roman"/>
-          <w:sz w:val="28"/>
-          <w:szCs w:val="28"/>
-        </w:rPr>
-        <w:t xml:space="preserve">, </w:t>
-      </w:r>
-      <w:r>
-        <w:rPr>
-          <w:rFonts w:ascii="Times New Roman" w:hAnsi="Times New Roman" w:cs="Times New Roman"/>
-          <w:sz w:val="28"/>
-          <w:szCs w:val="28"/>
-        </w:rPr>
-        <w:t>"фреймворки"</w:t>
-      </w:r>
-      <w:r>
-        <w:rPr>
-          <w:rFonts w:ascii="Times New Roman" w:hAnsi="Times New Roman" w:cs="Times New Roman"/>
-          <w:sz w:val="28"/>
-          <w:szCs w:val="28"/>
-        </w:rPr>
-        <w:t xml:space="preserve">, </w:t>
-      </w:r>
-      <w:r>
-        <w:rPr>
-          <w:rFonts w:ascii="Times New Roman" w:hAnsi="Times New Roman" w:cs="Times New Roman"/>
-          <w:sz w:val="28"/>
-          <w:szCs w:val="28"/>
-        </w:rPr>
-        <w:t>"пла</w:t>
-      </w:r>
-      <w:r>
-        <w:rPr>
-          <w:rFonts w:ascii="Times New Roman" w:hAnsi="Times New Roman" w:cs="Times New Roman"/>
-          <w:sz w:val="28"/>
-          <w:szCs w:val="28"/>
-        </w:rPr>
-        <w:t>тформы_и_уровень_знаний_сотруд",</w:t>
-      </w:r>
-      <w:r>
-        <w:rPr>
-          <w:rFonts w:ascii="Times New Roman" w:hAnsi="Times New Roman" w:cs="Times New Roman"/>
-          <w:sz w:val="28"/>
-          <w:szCs w:val="28"/>
-          <w:lang w:val="en-US"/>
-        </w:rPr>
-        <w:t> </w:t>
-      </w:r>
-      <w:r>
-        <w:rPr>
-          <w:rFonts w:ascii="Times New Roman" w:hAnsi="Times New Roman" w:cs="Times New Roman"/>
-          <w:sz w:val="28"/>
-          <w:szCs w:val="28"/>
-        </w:rPr>
-        <w:t>"платформы",</w:t>
-      </w:r>
-      <w:r>
-        <w:rPr>
-          <w:rFonts w:ascii="Times New Roman" w:hAnsi="Times New Roman" w:cs="Times New Roman"/>
-          <w:sz w:val="28"/>
-          <w:szCs w:val="28"/>
-          <w:lang w:val="en-US"/>
-        </w:rPr>
-        <w:t> </w:t>
-      </w:r>
-      <w:r>
-        <w:rPr>
-          <w:rFonts w:ascii="Times New Roman" w:hAnsi="Times New Roman" w:cs="Times New Roman"/>
-          <w:sz w:val="28"/>
-          <w:szCs w:val="28"/>
-        </w:rPr>
-        <w:t>"предметная_област"</w:t>
-      </w:r>
-      <w:r>
-        <w:rPr>
-          <w:rFonts w:ascii="Times New Roman" w:hAnsi="Times New Roman" w:cs="Times New Roman"/>
-          <w:sz w:val="28"/>
-          <w:szCs w:val="28"/>
-        </w:rPr>
-        <w:t>"языки"</w:t>
-      </w:r>
-      <w:r>
-        <w:rPr>
-          <w:rFonts w:ascii="Times New Roman" w:hAnsi="Times New Roman" w:cs="Times New Roman"/>
-          <w:sz w:val="28"/>
-          <w:szCs w:val="28"/>
-        </w:rPr>
-        <w:t>,</w:t>
-      </w:r>
-      <w:r>
-        <w:rPr>
-          <w:rFonts w:ascii="Times New Roman" w:hAnsi="Times New Roman" w:cs="Times New Roman"/>
-          <w:sz w:val="28"/>
-          <w:szCs w:val="28"/>
-          <w:lang w:val="en-US"/>
-        </w:rPr>
-        <w:t> </w:t>
-      </w:r>
-      <w:r>
-        <w:rPr>
-          <w:rFonts w:ascii="Times New Roman" w:hAnsi="Times New Roman" w:cs="Times New Roman"/>
-          <w:sz w:val="28"/>
-          <w:szCs w:val="28"/>
-        </w:rPr>
-        <w:t>"инструменты_и_уровень_знаний</w:t>
-      </w:r>
-      <w:r>
-        <w:rPr>
-          <w:rFonts w:ascii="Times New Roman" w:hAnsi="Times New Roman" w:cs="Times New Roman"/>
-          <w:sz w:val="28"/>
-          <w:szCs w:val="28"/>
-        </w:rPr>
-        <w:t>_сотр",</w:t>
-      </w:r>
-      <w:r>
-        <w:rPr>
-          <w:rFonts w:ascii="Times New Roman" w:hAnsi="Times New Roman" w:cs="Times New Roman"/>
-          <w:sz w:val="28"/>
-          <w:szCs w:val="28"/>
-          <w:lang w:val="en-US"/>
-        </w:rPr>
-        <w:t> </w:t>
-      </w:r>
-      <w:r>
-        <w:rPr>
-          <w:rFonts w:ascii="Times New Roman" w:hAnsi="Times New Roman" w:cs="Times New Roman"/>
-          <w:sz w:val="28"/>
-          <w:szCs w:val="28"/>
-        </w:rPr>
-        <w:t>"базы_данных_и_уровень_знаний_сотру"</w:t>
-      </w:r>
-      <w:r>
-        <w:rPr>
-          <w:rFonts w:ascii="Times New Roman" w:hAnsi="Times New Roman" w:cs="Times New Roman"/>
-          <w:sz w:val="28"/>
-          <w:szCs w:val="28"/>
-        </w:rPr>
-        <w:t xml:space="preserve">, </w:t>
-      </w:r>
-      <w:r>
-        <w:rPr>
-          <w:rFonts w:ascii="Times New Roman" w:hAnsi="Times New Roman" w:cs="Times New Roman"/>
-          <w:sz w:val="28"/>
-          <w:szCs w:val="28"/>
-        </w:rPr>
-        <w:t>"базы_данных"</w:t>
-      </w:r>
-      <w:r>
-        <w:rPr>
-          <w:rFonts w:ascii="Times New Roman" w:hAnsi="Times New Roman" w:cs="Times New Roman"/>
-          <w:sz w:val="28"/>
-          <w:szCs w:val="28"/>
-        </w:rPr>
-        <w:t xml:space="preserve">, </w:t>
-      </w:r>
-      <w:r>
-        <w:rPr>
-          <w:rFonts w:ascii="Times New Roman" w:hAnsi="Times New Roman" w:cs="Times New Roman"/>
-          <w:sz w:val="28"/>
-          <w:szCs w:val="28"/>
-        </w:rPr>
-        <w:t>"отрасли"</w:t>
-      </w:r>
-      <w:r>
-        <w:rPr>
-          <w:rFonts w:ascii="Times New Roman" w:hAnsi="Times New Roman" w:cs="Times New Roman"/>
-          <w:sz w:val="28"/>
-          <w:szCs w:val="28"/>
-        </w:rPr>
-        <w:t xml:space="preserve">, </w:t>
-      </w:r>
-      <w:r>
-        <w:rPr>
-          <w:rFonts w:ascii="Times New Roman" w:hAnsi="Times New Roman" w:cs="Times New Roman"/>
-          <w:sz w:val="28"/>
-          <w:szCs w:val="28"/>
-        </w:rPr>
-        <w:t>"сотрудники_дар"</w:t>
-      </w:r>
-      <w:r>
-        <w:rPr>
-          <w:rFonts w:ascii="Times New Roman" w:hAnsi="Times New Roman" w:cs="Times New Roman"/>
-          <w:sz w:val="28"/>
-          <w:szCs w:val="28"/>
-        </w:rPr>
-        <w:t xml:space="preserve">, </w:t>
-      </w:r>
-      <w:r>
-        <w:rPr>
-          <w:rFonts w:ascii="Times New Roman" w:hAnsi="Times New Roman" w:cs="Times New Roman"/>
-          <w:sz w:val="28"/>
-          <w:szCs w:val="28"/>
-        </w:rPr>
-        <w:t>"сред</w:t>
-      </w:r>
-      <w:r>
-        <w:rPr>
-          <w:rFonts w:ascii="Times New Roman" w:hAnsi="Times New Roman" w:cs="Times New Roman"/>
-          <w:sz w:val="28"/>
-          <w:szCs w:val="28"/>
-        </w:rPr>
-        <w:t>ы_разработки_и_уровень_знаний_"</w:t>
-      </w:r>
-      <w:r>
-        <w:rPr>
-          <w:rFonts w:ascii="Times New Roman" w:hAnsi="Times New Roman" w:cs="Times New Roman"/>
-          <w:sz w:val="28"/>
-          <w:szCs w:val="28"/>
-        </w:rPr>
-        <w:t xml:space="preserve">, </w:t>
-      </w:r>
-      <w:r>
-        <w:rPr>
-          <w:rFonts w:ascii="Times New Roman" w:hAnsi="Times New Roman" w:cs="Times New Roman"/>
-          <w:sz w:val="28"/>
-          <w:szCs w:val="28"/>
-        </w:rPr>
-        <w:t>"сертификаты_пользователей"</w:t>
-      </w:r>
-      <w:r>
-        <w:rPr>
-          <w:rFonts w:ascii="Times New Roman" w:hAnsi="Times New Roman" w:cs="Times New Roman"/>
-          <w:sz w:val="28"/>
-          <w:szCs w:val="28"/>
-        </w:rPr>
-        <w:t xml:space="preserve">, </w:t>
-      </w:r>
-      <w:r>
-        <w:rPr>
-          <w:rFonts w:ascii="Times New Roman" w:hAnsi="Times New Roman" w:cs="Times New Roman"/>
-          <w:sz w:val="28"/>
-          <w:szCs w:val="28"/>
-        </w:rPr>
-        <w:t>"фре</w:t>
-      </w:r>
-      <w:r>
-        <w:rPr>
-          <w:rFonts w:ascii="Times New Roman" w:hAnsi="Times New Roman" w:cs="Times New Roman"/>
-          <w:sz w:val="28"/>
-          <w:szCs w:val="28"/>
-        </w:rPr>
-        <w:t>ймворки_и_уровень_знаний_сотру"</w:t>
-      </w:r>
-      <w:r>
-        <w:rPr>
-          <w:rFonts w:ascii="Times New Roman" w:hAnsi="Times New Roman" w:cs="Times New Roman"/>
-          <w:sz w:val="28"/>
-          <w:szCs w:val="28"/>
-        </w:rPr>
-        <w:t>,</w:t>
-      </w:r>
-      <w:r>
-        <w:rPr>
-          <w:rFonts w:ascii="Times New Roman" w:hAnsi="Times New Roman" w:cs="Times New Roman"/>
-          <w:sz w:val="28"/>
-          <w:szCs w:val="28"/>
-          <w:lang w:val="en-US"/>
-        </w:rPr>
-        <w:t> </w:t>
-      </w:r>
-      <w:r>
-        <w:rPr>
-          <w:rFonts w:ascii="Times New Roman" w:hAnsi="Times New Roman" w:cs="Times New Roman"/>
-          <w:sz w:val="28"/>
-          <w:szCs w:val="28"/>
-        </w:rPr>
-        <w:t>"яз</w:t>
-      </w:r>
-      <w:r>
-        <w:rPr>
-          <w:rFonts w:ascii="Times New Roman" w:hAnsi="Times New Roman" w:cs="Times New Roman"/>
-          <w:sz w:val="28"/>
-          <w:szCs w:val="28"/>
-        </w:rPr>
-        <w:t>ыки_программирования_и_уровень"</w:t>
-      </w:r>
-      <w:r>
-        <w:rPr>
-          <w:rFonts w:ascii="Times New Roman" w:hAnsi="Times New Roman" w:cs="Times New Roman"/>
-          <w:sz w:val="28"/>
-          <w:szCs w:val="28"/>
-        </w:rPr>
-        <w:t xml:space="preserve">, </w:t>
-      </w:r>
-      <w:r>
-        <w:rPr>
-          <w:rFonts w:ascii="Times New Roman" w:hAnsi="Times New Roman" w:cs="Times New Roman"/>
-          <w:sz w:val="28"/>
-          <w:szCs w:val="28"/>
-        </w:rPr>
-        <w:t>"образование_пользователей"</w:t>
-      </w:r>
-      <w:r>
-        <w:rPr>
-          <w:rFonts w:ascii="Times New Roman" w:hAnsi="Times New Roman" w:cs="Times New Roman"/>
-          <w:sz w:val="28"/>
-          <w:szCs w:val="28"/>
-        </w:rPr>
-        <w:t xml:space="preserve">, </w:t>
-      </w:r>
-      <w:r>
-        <w:rPr>
-          <w:rFonts w:ascii="Times New Roman" w:hAnsi="Times New Roman" w:cs="Times New Roman"/>
-          <w:sz w:val="28"/>
-          <w:szCs w:val="28"/>
-        </w:rPr>
-        <w:t>"уровни_знаний_в_отрасли"</w:t>
-      </w:r>
-      <w:r>
-        <w:rPr>
-          <w:rFonts w:ascii="Times New Roman" w:hAnsi="Times New Roman" w:cs="Times New Roman"/>
-          <w:sz w:val="28"/>
-          <w:szCs w:val="28"/>
-        </w:rPr>
-        <w:t xml:space="preserve">, </w:t>
-      </w:r>
-      <w:r>
-        <w:rPr>
-          <w:rFonts w:ascii="Times New Roman" w:hAnsi="Times New Roman" w:cs="Times New Roman"/>
-          <w:sz w:val="28"/>
-          <w:szCs w:val="28"/>
-        </w:rPr>
-        <w:t>"опы</w:t>
-      </w:r>
-      <w:r>
-        <w:rPr>
-          <w:rFonts w:ascii="Times New Roman" w:hAnsi="Times New Roman" w:cs="Times New Roman"/>
-          <w:sz w:val="28"/>
-          <w:szCs w:val="28"/>
-        </w:rPr>
-        <w:t>т_сотрудника_в_предметных_обла"</w:t>
-      </w:r>
-      <w:r>
-        <w:rPr>
-          <w:rFonts w:ascii="Times New Roman" w:hAnsi="Times New Roman" w:cs="Times New Roman"/>
-          <w:sz w:val="28"/>
-          <w:szCs w:val="28"/>
-        </w:rPr>
-        <w:t>,</w:t>
-      </w:r>
-      <w:r>
-        <w:rPr>
-          <w:rFonts w:ascii="Times New Roman" w:hAnsi="Times New Roman" w:cs="Times New Roman"/>
-          <w:sz w:val="28"/>
-          <w:szCs w:val="28"/>
-          <w:lang w:val="en-US"/>
-        </w:rPr>
-        <w:t> </w:t>
-      </w:r>
-      <w:r>
-        <w:rPr>
-          <w:rFonts w:ascii="Times New Roman" w:hAnsi="Times New Roman" w:cs="Times New Roman"/>
-          <w:sz w:val="28"/>
-          <w:szCs w:val="28"/>
-        </w:rPr>
-        <w:t>"типы_систем_и_уровень_знаний_с</w:t>
-      </w:r>
-      <w:r>
-        <w:rPr>
-          <w:rFonts w:ascii="Times New Roman" w:hAnsi="Times New Roman" w:cs="Times New Roman"/>
-          <w:sz w:val="28"/>
-          <w:szCs w:val="28"/>
-        </w:rPr>
-        <w:lastRenderedPageBreak/>
-        <w:t>отру"</w:t>
-      </w:r>
-      <w:r>
-        <w:rPr>
-          <w:rFonts w:ascii="Times New Roman" w:hAnsi="Times New Roman" w:cs="Times New Roman"/>
-          <w:sz w:val="28"/>
-          <w:szCs w:val="28"/>
-        </w:rPr>
-        <w:t xml:space="preserve">, </w:t>
-      </w:r>
-      <w:r>
-        <w:rPr>
-          <w:rFonts w:ascii="Times New Roman" w:hAnsi="Times New Roman" w:cs="Times New Roman"/>
-          <w:sz w:val="28"/>
-          <w:szCs w:val="28"/>
-        </w:rPr>
-        <w:t>"уровни_знаний_в_предметной_област"</w:t>
-      </w:r>
-      <w:r>
-        <w:rPr>
-          <w:rFonts w:ascii="Times New Roman" w:hAnsi="Times New Roman" w:cs="Times New Roman"/>
-          <w:sz w:val="28"/>
-          <w:szCs w:val="28"/>
-        </w:rPr>
-        <w:t xml:space="preserve">, </w:t>
-      </w:r>
-      <w:r>
-        <w:rPr>
-          <w:rFonts w:ascii="Times New Roman" w:hAnsi="Times New Roman" w:cs="Times New Roman"/>
-          <w:sz w:val="28"/>
-          <w:szCs w:val="28"/>
-        </w:rPr>
-        <w:t>"инструменты"</w:t>
-      </w:r>
-      <w:r>
-        <w:rPr>
-          <w:rFonts w:ascii="Times New Roman" w:hAnsi="Times New Roman" w:cs="Times New Roman"/>
-          <w:sz w:val="28"/>
-          <w:szCs w:val="28"/>
-        </w:rPr>
-        <w:t xml:space="preserve">, </w:t>
-      </w:r>
-      <w:r>
-        <w:rPr>
-          <w:rFonts w:ascii="Times New Roman" w:hAnsi="Times New Roman" w:cs="Times New Roman"/>
-          <w:sz w:val="28"/>
-          <w:szCs w:val="28"/>
-        </w:rPr>
-        <w:t>"опыт_сотрудника_в_отраслях"</w:t>
-      </w:r>
-      <w:r>
-        <w:rPr>
-          <w:rFonts w:ascii="Times New Roman" w:hAnsi="Times New Roman" w:cs="Times New Roman"/>
-          <w:sz w:val="28"/>
-          <w:szCs w:val="28"/>
-        </w:rPr>
-        <w:t xml:space="preserve">, </w:t>
-      </w:r>
-      <w:r>
-        <w:rPr>
-          <w:rFonts w:ascii="Times New Roman" w:hAnsi="Times New Roman" w:cs="Times New Roman"/>
-          <w:sz w:val="28"/>
-          <w:szCs w:val="28"/>
-        </w:rPr>
-        <w:t>"резюмедар"</w:t>
-      </w:r>
-      <w:r>
-        <w:rPr>
-          <w:rFonts w:ascii="Times New Roman" w:hAnsi="Times New Roman" w:cs="Times New Roman"/>
-          <w:sz w:val="28"/>
-          <w:szCs w:val="28"/>
-        </w:rPr>
-        <w:t xml:space="preserve">, </w:t>
-      </w:r>
-      <w:r>
-        <w:rPr>
-          <w:rFonts w:ascii="Times New Roman" w:hAnsi="Times New Roman" w:cs="Times New Roman"/>
-          <w:sz w:val="28"/>
-          <w:szCs w:val="28"/>
-        </w:rPr>
-        <w:t>"технологии"</w:t>
+        <w:t>"</w:t>
+      </w:r>
+      <w:proofErr w:type="spellStart"/>
+      <w:r>
+        <w:rPr>
+          <w:rFonts w:ascii="Times New Roman" w:hAnsi="Times New Roman" w:cs="Times New Roman"/>
+          <w:sz w:val="28"/>
+          <w:szCs w:val="28"/>
+        </w:rPr>
+        <w:t>резюмедар</w:t>
+      </w:r>
+      <w:proofErr w:type="spellEnd"/>
+      <w:r>
+        <w:rPr>
+          <w:rFonts w:ascii="Times New Roman" w:hAnsi="Times New Roman" w:cs="Times New Roman"/>
+          <w:sz w:val="28"/>
+          <w:szCs w:val="28"/>
+        </w:rPr>
+        <w:t>"</w:t>
+      </w:r>
+      <w:r>
+        <w:rPr>
+          <w:rFonts w:ascii="Times New Roman" w:hAnsi="Times New Roman" w:cs="Times New Roman"/>
+          <w:sz w:val="28"/>
+          <w:szCs w:val="28"/>
+        </w:rPr>
+        <w:t>, "технологии"</w:t>
       </w:r>
       <w:r>
         <w:rPr>
@@ -2408,6 +3052,7 @@
           <w:i/>
           <w:sz w:val="28"/>
           <w:szCs w:val="28"/>
+          <w:lang w:val="en-US"/>
         </w:rPr>
         <w:t xml:space="preserve"> </w:t>
       </w:r>
@@ -2421,12 +3066,14 @@
         </w:rPr>
         <w:t>layer</w:t>
       </w:r>
+      <w:proofErr w:type="gramStart"/>
       <w:r>
         <w:rPr>
           <w:rFonts w:ascii="Times New Roman" w:hAnsi="Times New Roman" w:cs="Times New Roman"/>
           <w:i/>
           <w:sz w:val="28"/>
           <w:szCs w:val="28"/>
+          <w:lang w:val="en-US"/>
         </w:rPr>
         <w:t>:</w:t>
       </w:r>
@@ -2439,6 +3086,7 @@
         </w:rPr>
         <w:t xml:space="preserve"> ???</w:t>
       </w:r>
+      <w:proofErr w:type="gramEnd"/>
     </w:p>
     <w:p>
       <w:pPr>
@@ -2464,7 +3112,7 @@
           <w:szCs w:val="28"/>
           <w:lang w:val="en-US"/>
         </w:rPr>
-        <w:t>D</w:t>
+        <w:t>DDS</w:t>
       </w:r>
       <w:r>
         <w:rPr>
@@ -2474,7 +3122,7 @@
           <w:szCs w:val="28"/>
           <w:lang w:val="en-US"/>
         </w:rPr>
-        <w:t>DS</w:t>
+        <w:t xml:space="preserve"> </w:t>
       </w:r>
       <w:r>
         <w:rPr>
@@ -2482,9 +3130,11 @@
           <w:i/>
           <w:sz w:val="28"/>
           <w:szCs w:val="28"/>
-        </w:rPr>
-        <w:t xml:space="preserve"> </w:t>
-      </w:r>
+          <w:lang w:val="en-US"/>
+        </w:rPr>
+        <w:t>layer</w:t>
+      </w:r>
+      <w:proofErr w:type="gramStart"/>
       <w:r>
         <w:rPr>
           <w:rFonts w:ascii="Times New Roman" w:hAnsi="Times New Roman" w:cs="Times New Roman"/>
@@ -2493,15 +3143,6 @@
           <w:szCs w:val="28"/>
           <w:lang w:val="en-US"/>
         </w:rPr>
-        <w:t>layer</w:t>
-      </w:r>
-      <w:r>
-        <w:rPr>
-          <w:rFonts w:ascii="Times New Roman" w:hAnsi="Times New Roman" w:cs="Times New Roman"/>
-          <w:i/>
-          <w:sz w:val="28"/>
-          <w:szCs w:val="28"/>
-        </w:rPr>
         <w:t>:</w:t>
       </w:r>
       <w:r>
@@ -2513,6 +3154,7 @@
         </w:rPr>
         <w:t xml:space="preserve"> ???</w:t>
       </w:r>
+      <w:proofErr w:type="gramEnd"/>
     </w:p>
     <w:p>
       <w:pPr>
@@ -2540,14 +3182,13 @@
         </w:rPr>
         <w:t>DM</w:t>
       </w:r>
-      <w:bookmarkStart w:id="0" w:name="_GoBack"/>
-      <w:bookmarkEnd w:id="0"/>
       <w:r>
         <w:rPr>
           <w:rFonts w:ascii="Times New Roman" w:hAnsi="Times New Roman" w:cs="Times New Roman"/>
           <w:i/>
           <w:sz w:val="28"/>
           <w:szCs w:val="28"/>
+          <w:lang w:val="en-US"/>
         </w:rPr>
         <w:t xml:space="preserve"> </w:t>
       </w:r>
@@ -2561,12 +3202,14 @@
         </w:rPr>
         <w:t>layer</w:t>
       </w:r>
+      <w:proofErr w:type="gramStart"/>
       <w:r>
         <w:rPr>
           <w:rFonts w:ascii="Times New Roman" w:hAnsi="Times New Roman" w:cs="Times New Roman"/>
           <w:i/>
           <w:sz w:val="28"/>
           <w:szCs w:val="28"/>
+          <w:lang w:val="en-US"/>
         </w:rPr>
         <w:t>:</w:t>
       </w:r>
@@ -2579,6 +3222,7 @@
         </w:rPr>
         <w:t xml:space="preserve"> ???</w:t>
       </w:r>
+      <w:proofErr w:type="gramEnd"/>
     </w:p>
     <w:p>
       <w:pPr>
@@ -2610,6 +3254,119 @@
 <file path=word/numbering.xml><?xml version="1.0" encoding="utf-8"?>
 <w:numbering xmlns:wpc="http://schemas.microsoft.com/office/word/2010/wordprocessingCanvas" xmlns:cx="http://schemas.microsoft.com/office/drawing/2014/chartex" xmlns:cx1="http://schemas.microsoft.com/office/drawing/2015/9/8/chartex" xmlns:mc="http://schemas.openxmlformats.org/markup-compatibility/2006" xmlns:o="urn:schemas-microsoft-com:office:office" xmlns:r="http://schemas.openxmlformats.org/officeDocument/2006/relationships" xmlns:m="http://schemas.openxmlformats.org/officeDocument/2006/math" xmlns:v="urn:schemas-microsoft-com:vml" xmlns:wp14="http://schemas.microsoft.com/office/word/2010/wordprocessingDrawing" xmlns:wp="http://schemas.openxmlformats.org/drawingml/2006/wordprocessingDrawing" xmlns:w10="urn:schemas-microsoft-com:office:word" xmlns:w="http://schemas.openxmlformats.org/wordprocessingml/2006/main" xmlns:w14="http://schemas.microsoft.com/office/word/2010/wordml" xmlns:w15="http://schemas.microsoft.com/office/word/2012/wordml" xmlns:w16se="http://schemas.microsoft.com/office/word/2015/wordml/symex" xmlns:wpg="http://schemas.microsoft.com/office/word/2010/wordprocessingGroup" xmlns:wpi="http://schemas.microsoft.com/office/word/2010/wordprocessingInk" xmlns:wne="http://schemas.microsoft.com/office/word/2006/wordml" xmlns:wps="http://schemas.microsoft.com/office/word/2010/wordprocessingShape" mc:Ignorable="w14 w15 w16se wp14">
   <w:abstractNum w:abstractNumId="0" w15:restartNumberingAfterBreak="0">
+    <w:nsid w:val="1D9C165C"/>
+    <w:multiLevelType w:val="multilevel"/>
+    <w:tmpl w:val="D674BDD0"/>
+    <w:lvl w:ilvl="0">
+      <w:start w:val="1"/>
+      <w:numFmt w:val="decimal"/>
+      <w:lvlText w:val="%1)"/>
+      <w:lvlJc w:val="left"/>
+      <w:pPr>
+        <w:ind w:left="360" w:hanging="360"/>
+      </w:pPr>
+      <w:rPr>
+        <w:rFonts w:hint="default"/>
+      </w:rPr>
+    </w:lvl>
+    <w:lvl w:ilvl="1">
+      <w:start w:val="1"/>
+      <w:numFmt w:val="lowerLetter"/>
+      <w:lvlText w:val="%2)"/>
+      <w:lvlJc w:val="left"/>
+      <w:pPr>
+        <w:ind w:left="720" w:hanging="360"/>
+      </w:pPr>
+      <w:rPr>
+        <w:rFonts w:hint="default"/>
+      </w:rPr>
+    </w:lvl>
+    <w:lvl w:ilvl="2">
+      <w:start w:val="1"/>
+      <w:numFmt w:val="lowerRoman"/>
+      <w:lvlText w:val="%3)"/>
+      <w:lvlJc w:val="left"/>
+      <w:pPr>
+        <w:ind w:left="1080" w:hanging="360"/>
+      </w:pPr>
+      <w:rPr>
+        <w:rFonts w:hint="default"/>
+      </w:rPr>
+    </w:lvl>
+    <w:lvl w:ilvl="3">
+      <w:start w:val="1"/>
+      <w:numFmt w:val="decimal"/>
+      <w:lvlText w:val="(%4)"/>
+      <w:lvlJc w:val="left"/>
+      <w:pPr>
+        <w:ind w:left="1440" w:hanging="360"/>
+      </w:pPr>
+      <w:rPr>
+        <w:rFonts w:hint="default"/>
+      </w:rPr>
+    </w:lvl>
+    <w:lvl w:ilvl="4">
+      <w:start w:val="1"/>
+      <w:numFmt w:val="lowerLetter"/>
+      <w:lvlText w:val="(%5)"/>
+      <w:lvlJc w:val="left"/>
+      <w:pPr>
+        <w:ind w:left="1800" w:hanging="360"/>
+      </w:pPr>
+      <w:rPr>
+        <w:rFonts w:hint="default"/>
+      </w:rPr>
+    </w:lvl>
+    <w:lvl w:ilvl="5">
+      <w:start w:val="1"/>
+      <w:numFmt w:val="lowerRoman"/>
+      <w:lvlText w:val="(%6)"/>
+      <w:lvlJc w:val="left"/>
+      <w:pPr>
+        <w:ind w:left="2160" w:hanging="360"/>
+      </w:pPr>
+      <w:rPr>
+        <w:rFonts w:hint="default"/>
+      </w:rPr>
+    </w:lvl>
+    <w:lvl w:ilvl="6">
+      <w:start w:val="1"/>
+      <w:numFmt w:val="bullet"/>
+      <w:lvlText w:val=""/>
+      <w:lvlJc w:val="left"/>
+      <w:pPr>
+        <w:ind w:left="2520" w:hanging="360"/>
+      </w:pPr>
+      <w:rPr>
+        <w:rFonts w:ascii="Symbol" w:hAnsi="Symbol" w:hint="default"/>
+      </w:rPr>
+    </w:lvl>
+    <w:lvl w:ilvl="7">
+      <w:start w:val="1"/>
+      <w:numFmt w:val="lowerLetter"/>
+      <w:lvlText w:val="%8."/>
+      <w:lvlJc w:val="left"/>
+      <w:pPr>
+        <w:ind w:left="2880" w:hanging="360"/>
+      </w:pPr>
+      <w:rPr>
+        <w:rFonts w:hint="default"/>
+      </w:rPr>
+    </w:lvl>
+    <w:lvl w:ilvl="8">
+      <w:start w:val="1"/>
+      <w:numFmt w:val="lowerRoman"/>
+      <w:lvlText w:val="%9."/>
+      <w:lvlJc w:val="left"/>
+      <w:pPr>
+        <w:ind w:left="3240" w:hanging="360"/>
+      </w:pPr>
+      <w:rPr>
+        <w:rFonts w:hint="default"/>
+      </w:rPr>
+    </w:lvl>
+  </w:abstractNum>
+  <w:abstractNum w:abstractNumId="1" w15:restartNumberingAfterBreak="0">
     <w:nsid w:val="2D183EFA"/>
     <w:multiLevelType w:val="hybridMultilevel"/>
     <w:tmpl w:val="A3B00442"/>
@@ -2695,7 +3452,7 @@
       </w:pPr>
     </w:lvl>
   </w:abstractNum>
-  <w:abstractNum w:abstractNumId="1" w15:restartNumberingAfterBreak="0">
+  <w:abstractNum w:abstractNumId="2" w15:restartNumberingAfterBreak="0">
     <w:nsid w:val="48A34FDF"/>
     <w:multiLevelType w:val="hybridMultilevel"/>
     <w:tmpl w:val="CCD8F896"/>
@@ -2781,10 +3538,10 @@
       </w:pPr>
     </w:lvl>
   </w:abstractNum>
-  <w:abstractNum w:abstractNumId="2" w15:restartNumberingAfterBreak="0">
+  <w:abstractNum w:abstractNumId="3" w15:restartNumberingAfterBreak="0">
     <w:nsid w:val="686E01D6"/>
     <w:multiLevelType w:val="hybridMultilevel"/>
-    <w:tmpl w:val="5930F03A"/>
+    <w:tmpl w:val="0CA67B24"/>
     <w:lvl w:ilvl="0" w:tplc="04190001">
       <w:start w:val="1"/>
       <w:numFmt w:val="bullet"/>
@@ -2894,14 +3651,133 @@
       </w:rPr>
     </w:lvl>
   </w:abstractNum>
+  <w:abstractNum w:abstractNumId="4" w15:restartNumberingAfterBreak="0">
+    <w:nsid w:val="7ECC244A"/>
+    <w:multiLevelType w:val="multilevel"/>
+    <w:tmpl w:val="043E1CF4"/>
+    <w:lvl w:ilvl="0">
+      <w:start w:val="1"/>
+      <w:numFmt w:val="decimal"/>
+      <w:lvlText w:val="%1)"/>
+      <w:lvlJc w:val="left"/>
+      <w:pPr>
+        <w:ind w:left="360" w:hanging="360"/>
+      </w:pPr>
+      <w:rPr>
+        <w:rFonts w:hint="default"/>
+      </w:rPr>
+    </w:lvl>
+    <w:lvl w:ilvl="1">
+      <w:start w:val="1"/>
+      <w:numFmt w:val="lowerLetter"/>
+      <w:lvlText w:val="%2)"/>
+      <w:lvlJc w:val="left"/>
+      <w:pPr>
+        <w:ind w:left="720" w:hanging="360"/>
+      </w:pPr>
+      <w:rPr>
+        <w:rFonts w:hint="default"/>
+      </w:rPr>
+    </w:lvl>
+    <w:lvl w:ilvl="2">
+      <w:start w:val="1"/>
+      <w:numFmt w:val="lowerRoman"/>
+      <w:lvlText w:val="%3)"/>
+      <w:lvlJc w:val="left"/>
+      <w:pPr>
+        <w:ind w:left="1080" w:hanging="360"/>
+      </w:pPr>
+      <w:rPr>
+        <w:rFonts w:hint="default"/>
+      </w:rPr>
+    </w:lvl>
+    <w:lvl w:ilvl="3">
+      <w:start w:val="1"/>
+      <w:numFmt w:val="decimal"/>
+      <w:lvlText w:val="(%4)"/>
+      <w:lvlJc w:val="left"/>
+      <w:pPr>
+        <w:ind w:left="1440" w:hanging="360"/>
+      </w:pPr>
+      <w:rPr>
+        <w:rFonts w:hint="default"/>
+      </w:rPr>
+    </w:lvl>
+    <w:lvl w:ilvl="4">
+      <w:start w:val="1"/>
+      <w:numFmt w:val="lowerLetter"/>
+      <w:lvlText w:val="(%5)"/>
+      <w:lvlJc w:val="left"/>
+      <w:pPr>
+        <w:ind w:left="1800" w:hanging="360"/>
+      </w:pPr>
+      <w:rPr>
+        <w:rFonts w:hint="default"/>
+      </w:rPr>
+    </w:lvl>
+    <w:lvl w:ilvl="5">
+      <w:start w:val="1"/>
+      <w:numFmt w:val="lowerRoman"/>
+      <w:lvlText w:val="(%6)"/>
+      <w:lvlJc w:val="left"/>
+      <w:pPr>
+        <w:ind w:left="2160" w:hanging="360"/>
+      </w:pPr>
+      <w:rPr>
+        <w:rFonts w:hint="default"/>
+      </w:rPr>
+    </w:lvl>
+    <w:lvl w:ilvl="6">
+      <w:start w:val="1"/>
+      <w:numFmt w:val="decimal"/>
+      <w:lvlText w:val="%7."/>
+      <w:lvlJc w:val="left"/>
+      <w:pPr>
+        <w:ind w:left="2520" w:hanging="360"/>
+      </w:pPr>
+      <w:rPr>
+        <w:rFonts w:hint="default"/>
+      </w:rPr>
+    </w:lvl>
+    <w:lvl w:ilvl="7">
+      <w:start w:val="1"/>
+      <w:numFmt w:val="lowerLetter"/>
+      <w:lvlText w:val="%8."/>
+      <w:lvlJc w:val="left"/>
+      <w:pPr>
+        <w:ind w:left="2880" w:hanging="360"/>
+      </w:pPr>
+      <w:rPr>
+        <w:rFonts w:hint="default"/>
+      </w:rPr>
+    </w:lvl>
+    <w:lvl w:ilvl="8">
+      <w:start w:val="1"/>
+      <w:numFmt w:val="lowerRoman"/>
+      <w:lvlText w:val="%9."/>
+      <w:lvlJc w:val="left"/>
+      <w:pPr>
+        <w:ind w:left="3240" w:hanging="360"/>
+      </w:pPr>
+      <w:rPr>
+        <w:rFonts w:hint="default"/>
+      </w:rPr>
+    </w:lvl>
+  </w:abstractNum>
   <w:num w:numId="1">
+    <w:abstractNumId w:val="2"/>
+  </w:num>
+  <w:num w:numId="2">
     <w:abstractNumId w:val="1"/>
   </w:num>
-  <w:num w:numId="2">
+  <w:num w:numId="3">
+    <w:abstractNumId w:val="3"/>
+  </w:num>
+  <w:num w:numId="4">
+    <w:abstractNumId w:val="4"/>
+  </w:num>
+  <w:num w:numId="5">
     <w:abstractNumId w:val="0"/>
-  </w:num>
-  <w:num w:numId="3">
-    <w:abstractNumId w:val="2"/>
   </w:num>
 </w:numbering>
 </file>

</xml_diff>